<commit_message>
default word and data formatting
</commit_message>
<xml_diff>
--- a/Attestato base logo SIF.docx
+++ b/Attestato base logo SIF.docx
@@ -250,7 +250,23 @@
           <w:sz w:val="24"/>
           <w:szCs w:val="24"/>
         </w:rPr>
-        <w:t>Nato a {{citta}}    il {{data_nascita}}</w:t>
+        <w:t>Nato</w:t>
+      </w:r>
+      <w:r>
+        <w:rPr>
+          <w:color w:val="808080" w:themeColor="background1" w:themeShade="80"/>
+          <w:sz w:val="24"/>
+          <w:szCs w:val="24"/>
+        </w:rPr>
+        <w:t>/a</w:t>
+      </w:r>
+      <w:r>
+        <w:rPr>
+          <w:color w:val="808080" w:themeColor="background1" w:themeShade="80"/>
+          <w:sz w:val="24"/>
+          <w:szCs w:val="24"/>
+        </w:rPr>
+        <w:t xml:space="preserve"> a {{citta}}    il {{data_nascita}}</w:t>
       </w:r>
     </w:p>
     <w:p>

</xml_diff>